<commit_message>
fix: remove unnecessary text from Full Name label in OrganizationForm for clarity
</commit_message>
<xml_diff>
--- a/server/templates/organization-template.docx
+++ b/server/templates/organization-template.docx
@@ -3,102 +3,760 @@
 <w:document xmlns:wpc="http://schemas.microsoft.com/office/word/2010/wordprocessingCanvas" xmlns:cx="http://schemas.microsoft.com/office/drawing/2014/chartex" xmlns:cx1="http://schemas.microsoft.com/office/drawing/2015/9/8/chartex" xmlns:cx2="http://schemas.microsoft.com/office/drawing/2015/10/21/chartex" xmlns:cx3="http://schemas.microsoft.com/office/drawing/2016/5/9/chartex" xmlns:cx4="http://schemas.microsoft.com/office/drawing/2016/5/10/chartex" xmlns:cx5="http://schemas.microsoft.com/office/drawing/2016/5/11/chartex" xmlns:cx6="http://schemas.microsoft.com/office/drawing/2016/5/12/chartex" xmlns:cx7="http://schemas.microsoft.com/office/drawing/2016/5/13/chartex" xmlns:cx8="http://schemas.microsoft.com/office/drawing/2016/5/14/chartex" xmlns:mc="http://schemas.openxmlformats.org/markup-compatibility/2006" xmlns:aink="http://schemas.microsoft.com/office/drawing/2016/ink" xmlns:am3d="http://schemas.microsoft.com/office/drawing/2017/model3d" xmlns:o="urn:schemas-microsoft-com:office:office" xmlns:oel="http://schemas.microsoft.com/office/2019/extlst" xmlns:r="http://schemas.openxmlformats.org/officeDocument/2006/relationships" xmlns:m="http://schemas.openxmlformats.org/officeDocument/2006/math" xmlns:v="urn:schemas-microsoft-com:vml" xmlns:wp14="http://schemas.microsoft.com/office/word/2010/wordprocessingDrawing" xmlns:wp="http://schemas.openxmlformats.org/drawingml/2006/wordprocessingDrawing" xmlns:w10="urn:schemas-microsoft-com:office:word" xmlns:w="http://schemas.openxmlformats.org/wordprocessingml/2006/main" xmlns:w14="http://schemas.microsoft.com/office/word/2010/wordml" xmlns:w15="http://schemas.microsoft.com/office/word/2012/wordml" xmlns:w16cex="http://schemas.microsoft.com/office/word/2018/wordml/cex" xmlns:w16cid="http://schemas.microsoft.com/office/word/2016/wordml/cid" xmlns:w16="http://schemas.microsoft.com/office/word/2018/wordml" xmlns:w16du="http://schemas.microsoft.com/office/word/2023/wordml/word16du" xmlns:w16sdtdh="http://schemas.microsoft.com/office/word/2020/wordml/sdtdatahash" xmlns:w16sdtfl="http://schemas.microsoft.com/office/word/2024/wordml/sdtformatlock" xmlns:w16se="http://schemas.microsoft.com/office/word/2015/wordml/symex" xmlns:wpg="http://schemas.microsoft.com/office/word/2010/wordprocessingGroup" xmlns:wpi="http://schemas.microsoft.com/office/word/2010/wordprocessingInk" xmlns:wne="http://schemas.microsoft.com/office/word/2006/wordml" xmlns:wps="http://schemas.microsoft.com/office/word/2010/wordprocessingShape" mc:Ignorable="w14 w15 w16se w16cid w16 w16cex w16sdtdh w16sdtfl w16du wp14">
   <w:body>
     <w:p>
-      <w:r>
-        <w:t>Province: {province}</w:t>
-      </w:r>
-    </w:p>
-    <w:p>
-      <w:r>
-        <w:t>District: {district}</w:t>
-      </w:r>
-    </w:p>
-    <w:p>
-      <w:r>
-        <w:t>Institution: {institutionName}</w:t>
-      </w:r>
-    </w:p>
-    <w:p>
-      <w:r>
-        <w:t>Website: {websiteUrl}</w:t>
-      </w:r>
-    </w:p>
-    <w:p/>
-    <w:p>
-      <w:r>
+      <w:pPr>
+        <w:jc w:val="center"/>
+        <w:rPr>
+          <w:rFonts w:ascii="Times New Roman" w:hAnsi="Times New Roman" w:cs="Times New Roman"/>
+        </w:rPr>
+      </w:pPr>
+      <w:r>
+        <w:rPr>
+          <w:rFonts w:ascii="Times New Roman" w:hAnsi="Times New Roman" w:cs="Times New Roman"/>
+          <w:b/>
+          <w:bCs/>
+          <w:sz w:val="32"/>
+          <w:szCs w:val="32"/>
+        </w:rPr>
+        <w:t>Organization Detail Collection</w:t>
+      </w:r>
+      <w:r>
+        <w:rPr>
+          <w:rFonts w:ascii="Times New Roman" w:hAnsi="Times New Roman" w:cs="Times New Roman"/>
+          <w:b/>
+          <w:bCs/>
+          <w:sz w:val="32"/>
+          <w:szCs w:val="32"/>
+        </w:rPr>
+        <w:br/>
+        <w:t>Government</w:t>
+      </w:r>
+      <w:r>
+        <w:rPr>
+          <w:rFonts w:ascii="Times New Roman" w:hAnsi="Times New Roman" w:cs="Times New Roman"/>
+          <w:b/>
+          <w:bCs/>
+          <w:sz w:val="32"/>
+          <w:szCs w:val="32"/>
+        </w:rPr>
+        <w:t xml:space="preserve"> Information Centre</w:t>
+      </w:r>
+      <w:r>
+        <w:rPr>
+          <w:rFonts w:ascii="Times New Roman" w:hAnsi="Times New Roman" w:cs="Times New Roman"/>
+        </w:rPr>
+        <w:br/>
+      </w:r>
+    </w:p>
+    <w:p>
+      <w:pPr>
+        <w:rPr>
+          <w:rFonts w:ascii="Times New Roman" w:hAnsi="Times New Roman" w:cs="Times New Roman"/>
+          <w:b/>
+          <w:bCs/>
+          <w:sz w:val="24"/>
+          <w:szCs w:val="24"/>
+        </w:rPr>
+        <w:sectPr>
+          <w:footerReference w:type="default" r:id="rId7"/>
+          <w:pgSz w:w="11900" w:h="16840"/>
+          <w:pgMar w:top="1440" w:right="1440" w:bottom="1440" w:left="1440" w:header="720" w:footer="720" w:gutter="0"/>
+          <w:cols w:space="720"/>
+          <w:docGrid w:linePitch="360"/>
+        </w:sectPr>
+      </w:pPr>
+    </w:p>
+    <w:p>
+      <w:pPr>
+        <w:rPr>
+          <w:rFonts w:ascii="Times New Roman" w:hAnsi="Times New Roman" w:cs="Times New Roman"/>
+          <w:b/>
+          <w:bCs/>
+          <w:sz w:val="24"/>
+          <w:szCs w:val="24"/>
+        </w:rPr>
+      </w:pPr>
+      <w:r>
+        <w:rPr>
+          <w:rFonts w:ascii="Times New Roman" w:hAnsi="Times New Roman" w:cs="Times New Roman"/>
+          <w:b/>
+          <w:bCs/>
+          <w:sz w:val="24"/>
+          <w:szCs w:val="24"/>
+        </w:rPr>
+        <w:t xml:space="preserve">Province: </w:t>
+      </w:r>
+      <w:r>
+        <w:rPr>
+          <w:rFonts w:ascii="Times New Roman" w:hAnsi="Times New Roman" w:cs="Times New Roman"/>
+          <w:sz w:val="24"/>
+          <w:szCs w:val="24"/>
+        </w:rPr>
+        <w:t>{province}</w:t>
+      </w:r>
+    </w:p>
+    <w:p>
+      <w:pPr>
+        <w:rPr>
+          <w:rFonts w:ascii="Times New Roman" w:hAnsi="Times New Roman" w:cs="Times New Roman"/>
+          <w:b/>
+          <w:bCs/>
+          <w:sz w:val="24"/>
+          <w:szCs w:val="24"/>
+        </w:rPr>
+      </w:pPr>
+      <w:r>
+        <w:rPr>
+          <w:rFonts w:ascii="Times New Roman" w:hAnsi="Times New Roman" w:cs="Times New Roman"/>
+          <w:b/>
+          <w:bCs/>
+          <w:sz w:val="24"/>
+          <w:szCs w:val="24"/>
+        </w:rPr>
+        <w:t xml:space="preserve">Institution: </w:t>
+      </w:r>
+      <w:r>
+        <w:rPr>
+          <w:rFonts w:ascii="Times New Roman" w:hAnsi="Times New Roman" w:cs="Times New Roman"/>
+          <w:sz w:val="24"/>
+          <w:szCs w:val="24"/>
+        </w:rPr>
+        <w:t>{</w:t>
+      </w:r>
+      <w:proofErr w:type="spellStart"/>
+      <w:r>
+        <w:rPr>
+          <w:rFonts w:ascii="Times New Roman" w:hAnsi="Times New Roman" w:cs="Times New Roman"/>
+          <w:sz w:val="24"/>
+          <w:szCs w:val="24"/>
+        </w:rPr>
+        <w:t>institutionName</w:t>
+      </w:r>
+      <w:proofErr w:type="spellEnd"/>
+      <w:r>
+        <w:rPr>
+          <w:rFonts w:ascii="Times New Roman" w:hAnsi="Times New Roman" w:cs="Times New Roman"/>
+          <w:sz w:val="24"/>
+          <w:szCs w:val="24"/>
+        </w:rPr>
+        <w:t>}</w:t>
+      </w:r>
+    </w:p>
+    <w:p>
+      <w:pPr>
+        <w:rPr>
+          <w:rFonts w:ascii="Times New Roman" w:hAnsi="Times New Roman" w:cs="Times New Roman"/>
+        </w:rPr>
+      </w:pPr>
+      <w:r>
+        <w:rPr>
+          <w:rFonts w:ascii="Times New Roman" w:hAnsi="Times New Roman" w:cs="Times New Roman"/>
+          <w:b/>
+          <w:bCs/>
+        </w:rPr>
+        <w:t>District:</w:t>
+      </w:r>
+      <w:r>
+        <w:rPr>
+          <w:rFonts w:ascii="Times New Roman" w:hAnsi="Times New Roman" w:cs="Times New Roman"/>
+        </w:rPr>
+        <w:t xml:space="preserve"> {district}</w:t>
+      </w:r>
+    </w:p>
+    <w:p>
+      <w:pPr>
+        <w:rPr>
+          <w:rFonts w:ascii="Times New Roman" w:hAnsi="Times New Roman" w:cs="Times New Roman"/>
+        </w:rPr>
+      </w:pPr>
+      <w:r>
+        <w:rPr>
+          <w:rFonts w:ascii="Times New Roman" w:hAnsi="Times New Roman" w:cs="Times New Roman"/>
+          <w:b/>
+          <w:bCs/>
+        </w:rPr>
+        <w:t>Website:</w:t>
+      </w:r>
+      <w:r>
+        <w:rPr>
+          <w:rFonts w:ascii="Times New Roman" w:hAnsi="Times New Roman" w:cs="Times New Roman"/>
+        </w:rPr>
+        <w:t xml:space="preserve"> {</w:t>
+      </w:r>
+      <w:proofErr w:type="spellStart"/>
+      <w:r>
+        <w:rPr>
+          <w:rFonts w:ascii="Times New Roman" w:hAnsi="Times New Roman" w:cs="Times New Roman"/>
+        </w:rPr>
+        <w:t>websiteUrl</w:t>
+      </w:r>
+      <w:proofErr w:type="spellEnd"/>
+      <w:r>
+        <w:rPr>
+          <w:rFonts w:ascii="Times New Roman" w:hAnsi="Times New Roman" w:cs="Times New Roman"/>
+        </w:rPr>
+        <w:t>}</w:t>
+      </w:r>
+    </w:p>
+    <w:p>
+      <w:pPr>
+        <w:rPr>
+          <w:rFonts w:ascii="Times New Roman" w:hAnsi="Times New Roman" w:cs="Times New Roman"/>
+        </w:rPr>
+        <w:sectPr>
+          <w:type w:val="continuous"/>
+          <w:pgSz w:w="11900" w:h="16840"/>
+          <w:pgMar w:top="1440" w:right="1440" w:bottom="1440" w:left="1440" w:header="720" w:footer="720" w:gutter="0"/>
+          <w:cols w:num="2" w:space="720"/>
+          <w:docGrid w:linePitch="360"/>
+        </w:sectPr>
+      </w:pPr>
+    </w:p>
+    <w:p>
+      <w:pPr>
+        <w:rPr>
+          <w:rFonts w:ascii="Times New Roman" w:hAnsi="Times New Roman" w:cs="Times New Roman"/>
+        </w:rPr>
+      </w:pPr>
+    </w:p>
+    <w:p>
+      <w:pPr>
+        <w:rPr>
+          <w:rFonts w:ascii="Times New Roman" w:hAnsi="Times New Roman" w:cs="Times New Roman"/>
+          <w:b/>
+          <w:bCs/>
+          <w:sz w:val="24"/>
+          <w:szCs w:val="24"/>
+          <w:u w:val="single"/>
+        </w:rPr>
+      </w:pPr>
+      <w:r>
+        <w:rPr>
+          <w:rFonts w:ascii="Times New Roman" w:hAnsi="Times New Roman" w:cs="Times New Roman"/>
+          <w:b/>
+          <w:bCs/>
+          <w:sz w:val="24"/>
+          <w:szCs w:val="24"/>
+          <w:u w:val="single"/>
+        </w:rPr>
         <w:t>Contact Person:</w:t>
       </w:r>
     </w:p>
     <w:p>
-      <w:r>
-        <w:t xml:space="preserve">  Name: {name}</w:t>
-      </w:r>
-    </w:p>
-    <w:p>
-      <w:r>
-        <w:t xml:space="preserve">  Designation: {designation}</w:t>
-      </w:r>
-    </w:p>
-    <w:p>
-      <w:r>
-        <w:t xml:space="preserve">  Email: {email}</w:t>
-      </w:r>
-    </w:p>
-    <w:p>
-      <w:r>
-        <w:t xml:space="preserve">  Phone: {contactNumber}</w:t>
-      </w:r>
-    </w:p>
-    <w:p/>
-    <w:p>
-      <w:r>
-        <w:t>Status: {status}</w:t>
-      </w:r>
-    </w:p>
-    <w:p/>
-    <w:p>
-      <w:r>
+      <w:pPr>
+        <w:rPr>
+          <w:rFonts w:ascii="Times New Roman" w:hAnsi="Times New Roman" w:cs="Times New Roman"/>
+        </w:rPr>
+        <w:sectPr>
+          <w:type w:val="continuous"/>
+          <w:pgSz w:w="11900" w:h="16840"/>
+          <w:pgMar w:top="1440" w:right="1440" w:bottom="1440" w:left="1440" w:header="720" w:footer="720" w:gutter="0"/>
+          <w:cols w:space="720"/>
+          <w:docGrid w:linePitch="360"/>
+        </w:sectPr>
+      </w:pPr>
+    </w:p>
+    <w:p>
+      <w:pPr>
+        <w:rPr>
+          <w:rFonts w:ascii="Times New Roman" w:hAnsi="Times New Roman" w:cs="Times New Roman"/>
+        </w:rPr>
+      </w:pPr>
+      <w:r>
+        <w:rPr>
+          <w:rFonts w:ascii="Times New Roman" w:hAnsi="Times New Roman" w:cs="Times New Roman"/>
+          <w:b/>
+          <w:bCs/>
+        </w:rPr>
+        <w:t>Name:</w:t>
+      </w:r>
+      <w:r>
+        <w:rPr>
+          <w:rFonts w:ascii="Times New Roman" w:hAnsi="Times New Roman" w:cs="Times New Roman"/>
+        </w:rPr>
+        <w:t xml:space="preserve"> {name}</w:t>
+      </w:r>
+    </w:p>
+    <w:p>
+      <w:pPr>
+        <w:rPr>
+          <w:rFonts w:ascii="Times New Roman" w:hAnsi="Times New Roman" w:cs="Times New Roman"/>
+        </w:rPr>
+      </w:pPr>
+      <w:r>
+        <w:rPr>
+          <w:rFonts w:ascii="Times New Roman" w:hAnsi="Times New Roman" w:cs="Times New Roman"/>
+          <w:b/>
+          <w:bCs/>
+        </w:rPr>
+        <w:t>Designation:</w:t>
+      </w:r>
+      <w:r>
+        <w:rPr>
+          <w:rFonts w:ascii="Times New Roman" w:hAnsi="Times New Roman" w:cs="Times New Roman"/>
+        </w:rPr>
+        <w:t xml:space="preserve"> {designation}</w:t>
+      </w:r>
+    </w:p>
+    <w:p>
+      <w:pPr>
+        <w:rPr>
+          <w:rFonts w:ascii="Times New Roman" w:hAnsi="Times New Roman" w:cs="Times New Roman"/>
+        </w:rPr>
+      </w:pPr>
+      <w:r>
+        <w:rPr>
+          <w:rFonts w:ascii="Times New Roman" w:hAnsi="Times New Roman" w:cs="Times New Roman"/>
+        </w:rPr>
+        <w:t xml:space="preserve">  </w:t>
+      </w:r>
+      <w:r>
+        <w:rPr>
+          <w:rFonts w:ascii="Times New Roman" w:hAnsi="Times New Roman" w:cs="Times New Roman"/>
+          <w:b/>
+          <w:bCs/>
+        </w:rPr>
+        <w:t>Email:</w:t>
+      </w:r>
+      <w:r>
+        <w:rPr>
+          <w:rFonts w:ascii="Times New Roman" w:hAnsi="Times New Roman" w:cs="Times New Roman"/>
+        </w:rPr>
+        <w:t xml:space="preserve"> {email}</w:t>
+      </w:r>
+    </w:p>
+    <w:p>
+      <w:pPr>
+        <w:rPr>
+          <w:rFonts w:ascii="Times New Roman" w:hAnsi="Times New Roman" w:cs="Times New Roman"/>
+        </w:rPr>
+        <w:sectPr>
+          <w:type w:val="continuous"/>
+          <w:pgSz w:w="11900" w:h="16840"/>
+          <w:pgMar w:top="1440" w:right="1440" w:bottom="1440" w:left="1440" w:header="720" w:footer="720" w:gutter="0"/>
+          <w:cols w:num="2" w:space="720"/>
+          <w:docGrid w:linePitch="360"/>
+        </w:sectPr>
+      </w:pPr>
+      <w:r>
+        <w:rPr>
+          <w:rFonts w:ascii="Times New Roman" w:hAnsi="Times New Roman" w:cs="Times New Roman"/>
+        </w:rPr>
+        <w:t xml:space="preserve">  </w:t>
+      </w:r>
+      <w:r>
+        <w:rPr>
+          <w:rFonts w:ascii="Times New Roman" w:hAnsi="Times New Roman" w:cs="Times New Roman"/>
+          <w:b/>
+          <w:bCs/>
+        </w:rPr>
+        <w:t>Phone:</w:t>
+      </w:r>
+      <w:r>
+        <w:rPr>
+          <w:rFonts w:ascii="Times New Roman" w:hAnsi="Times New Roman" w:cs="Times New Roman"/>
+        </w:rPr>
+        <w:t xml:space="preserve"> {</w:t>
+      </w:r>
+      <w:proofErr w:type="spellStart"/>
+      <w:r>
+        <w:rPr>
+          <w:rFonts w:ascii="Times New Roman" w:hAnsi="Times New Roman" w:cs="Times New Roman"/>
+        </w:rPr>
+        <w:t>contactNumber</w:t>
+      </w:r>
+      <w:proofErr w:type="spellEnd"/>
+      <w:r>
+        <w:rPr>
+          <w:rFonts w:ascii="Times New Roman" w:hAnsi="Times New Roman" w:cs="Times New Roman"/>
+        </w:rPr>
+        <w:t>}</w:t>
+      </w:r>
+    </w:p>
+    <w:p>
+      <w:pPr>
+        <w:rPr>
+          <w:rFonts w:ascii="Times New Roman" w:hAnsi="Times New Roman" w:cs="Times New Roman"/>
+        </w:rPr>
+      </w:pPr>
+    </w:p>
+    <w:p>
+      <w:pPr>
+        <w:rPr>
+          <w:rFonts w:ascii="Times New Roman" w:hAnsi="Times New Roman" w:cs="Times New Roman"/>
+          <w:b/>
+          <w:bCs/>
+          <w:sz w:val="24"/>
+          <w:szCs w:val="24"/>
+          <w:u w:val="single"/>
+        </w:rPr>
+      </w:pPr>
+      <w:r>
+        <w:rPr>
+          <w:rFonts w:ascii="Times New Roman" w:hAnsi="Times New Roman" w:cs="Times New Roman"/>
+          <w:b/>
+          <w:bCs/>
+          <w:sz w:val="24"/>
+          <w:szCs w:val="24"/>
+          <w:u w:val="single"/>
+        </w:rPr>
         <w:t>Services:</w:t>
       </w:r>
     </w:p>
     <w:p>
-      <w:r>
+      <w:pPr>
+        <w:rPr>
+          <w:rFonts w:ascii="Times New Roman" w:hAnsi="Times New Roman" w:cs="Times New Roman"/>
+        </w:rPr>
+      </w:pPr>
+      <w:r>
+        <w:rPr>
+          <w:rFonts w:ascii="Times New Roman" w:hAnsi="Times New Roman" w:cs="Times New Roman"/>
+        </w:rPr>
         <w:t>{#services}</w:t>
       </w:r>
     </w:p>
     <w:p>
-      <w:r>
-        <w:t xml:space="preserve">  • Service Name: {serviceName}</w:t>
-      </w:r>
-    </w:p>
-    <w:p>
-      <w:r>
-        <w:t xml:space="preserve">    Category:     {category}</w:t>
-      </w:r>
-    </w:p>
-    <w:p>
-      <w:r>
-        <w:t xml:space="preserve">    Description:  {description}</w:t>
-      </w:r>
-    </w:p>
-    <w:p>
-      <w:r>
-        <w:t xml:space="preserve">    Requirements: {requirements}</w:t>
-      </w:r>
-    </w:p>
-    <w:p/>
-    <w:p>
-      <w:r>
+      <w:pPr>
+        <w:rPr>
+          <w:rFonts w:ascii="Times New Roman" w:hAnsi="Times New Roman" w:cs="Times New Roman"/>
+        </w:rPr>
+      </w:pPr>
+      <w:r>
+        <w:rPr>
+          <w:rFonts w:ascii="Times New Roman" w:hAnsi="Times New Roman" w:cs="Times New Roman"/>
+        </w:rPr>
+        <w:t xml:space="preserve">  • </w:t>
+      </w:r>
+      <w:r>
+        <w:rPr>
+          <w:rFonts w:ascii="Times New Roman" w:hAnsi="Times New Roman" w:cs="Times New Roman"/>
+          <w:b/>
+          <w:bCs/>
+        </w:rPr>
+        <w:t>Service Name:</w:t>
+      </w:r>
+      <w:r>
+        <w:rPr>
+          <w:rFonts w:ascii="Times New Roman" w:hAnsi="Times New Roman" w:cs="Times New Roman"/>
+        </w:rPr>
+        <w:t xml:space="preserve"> {</w:t>
+      </w:r>
+      <w:proofErr w:type="spellStart"/>
+      <w:r>
+        <w:rPr>
+          <w:rFonts w:ascii="Times New Roman" w:hAnsi="Times New Roman" w:cs="Times New Roman"/>
+        </w:rPr>
+        <w:t>serviceName</w:t>
+      </w:r>
+      <w:proofErr w:type="spellEnd"/>
+      <w:r>
+        <w:rPr>
+          <w:rFonts w:ascii="Times New Roman" w:hAnsi="Times New Roman" w:cs="Times New Roman"/>
+        </w:rPr>
+        <w:t>}</w:t>
+      </w:r>
+    </w:p>
+    <w:p>
+      <w:pPr>
+        <w:rPr>
+          <w:rFonts w:ascii="Times New Roman" w:hAnsi="Times New Roman" w:cs="Times New Roman"/>
+        </w:rPr>
+      </w:pPr>
+      <w:r>
+        <w:rPr>
+          <w:rFonts w:ascii="Times New Roman" w:hAnsi="Times New Roman" w:cs="Times New Roman"/>
+        </w:rPr>
+        <w:t xml:space="preserve">    </w:t>
+      </w:r>
+      <w:r>
+        <w:rPr>
+          <w:rFonts w:ascii="Times New Roman" w:hAnsi="Times New Roman" w:cs="Times New Roman"/>
+          <w:b/>
+          <w:bCs/>
+        </w:rPr>
+        <w:t>Category:</w:t>
+      </w:r>
+      <w:r>
+        <w:rPr>
+          <w:rFonts w:ascii="Times New Roman" w:hAnsi="Times New Roman" w:cs="Times New Roman"/>
+        </w:rPr>
+        <w:t xml:space="preserve"> {</w:t>
+      </w:r>
+      <w:r>
+        <w:rPr>
+          <w:rFonts w:ascii="Times New Roman" w:hAnsi="Times New Roman" w:cs="Times New Roman"/>
+        </w:rPr>
+        <w:t>category}</w:t>
+      </w:r>
+    </w:p>
+    <w:p>
+      <w:pPr>
+        <w:rPr>
+          <w:rFonts w:ascii="Times New Roman" w:hAnsi="Times New Roman" w:cs="Times New Roman"/>
+        </w:rPr>
+      </w:pPr>
+      <w:r>
+        <w:rPr>
+          <w:rFonts w:ascii="Times New Roman" w:hAnsi="Times New Roman" w:cs="Times New Roman"/>
+        </w:rPr>
+        <w:t xml:space="preserve">    </w:t>
+      </w:r>
+      <w:r>
+        <w:rPr>
+          <w:rFonts w:ascii="Times New Roman" w:hAnsi="Times New Roman" w:cs="Times New Roman"/>
+          <w:b/>
+          <w:bCs/>
+        </w:rPr>
+        <w:t>Description</w:t>
+      </w:r>
+      <w:r>
+        <w:rPr>
+          <w:rFonts w:ascii="Times New Roman" w:hAnsi="Times New Roman" w:cs="Times New Roman"/>
+          <w:b/>
+          <w:bCs/>
+        </w:rPr>
+        <w:t>:</w:t>
+      </w:r>
+      <w:r>
+        <w:rPr>
+          <w:rFonts w:ascii="Times New Roman" w:hAnsi="Times New Roman" w:cs="Times New Roman"/>
+        </w:rPr>
+        <w:t xml:space="preserve"> {</w:t>
+      </w:r>
+      <w:r>
+        <w:rPr>
+          <w:rFonts w:ascii="Times New Roman" w:hAnsi="Times New Roman" w:cs="Times New Roman"/>
+        </w:rPr>
+        <w:t>description}</w:t>
+      </w:r>
+    </w:p>
+    <w:p>
+      <w:pPr>
+        <w:rPr>
+          <w:rFonts w:ascii="Times New Roman" w:hAnsi="Times New Roman" w:cs="Times New Roman"/>
+        </w:rPr>
+      </w:pPr>
+      <w:r>
+        <w:rPr>
+          <w:rFonts w:ascii="Times New Roman" w:hAnsi="Times New Roman" w:cs="Times New Roman"/>
+        </w:rPr>
+        <w:t xml:space="preserve">    </w:t>
+      </w:r>
+      <w:r>
+        <w:rPr>
+          <w:rFonts w:ascii="Times New Roman" w:hAnsi="Times New Roman" w:cs="Times New Roman"/>
+          <w:b/>
+          <w:bCs/>
+        </w:rPr>
+        <w:t>Requirements:</w:t>
+      </w:r>
+      <w:r>
+        <w:rPr>
+          <w:rFonts w:ascii="Times New Roman" w:hAnsi="Times New Roman" w:cs="Times New Roman"/>
+        </w:rPr>
+        <w:t xml:space="preserve"> {requirements}</w:t>
+      </w:r>
+    </w:p>
+    <w:p>
+      <w:pPr>
+        <w:rPr>
+          <w:rFonts w:ascii="Times New Roman" w:hAnsi="Times New Roman" w:cs="Times New Roman"/>
+        </w:rPr>
+      </w:pPr>
+    </w:p>
+    <w:p>
+      <w:pPr>
+        <w:rPr>
+          <w:rFonts w:ascii="Times New Roman" w:hAnsi="Times New Roman" w:cs="Times New Roman"/>
+        </w:rPr>
+      </w:pPr>
+      <w:r>
+        <w:rPr>
+          <w:rFonts w:ascii="Times New Roman" w:hAnsi="Times New Roman" w:cs="Times New Roman"/>
+        </w:rPr>
         <w:t>{/services}</w:t>
       </w:r>
     </w:p>
+    <w:p>
+      <w:pPr>
+        <w:rPr>
+          <w:rFonts w:ascii="Times New Roman" w:hAnsi="Times New Roman" w:cs="Times New Roman"/>
+        </w:rPr>
+      </w:pPr>
+    </w:p>
+    <w:p>
+      <w:pPr>
+        <w:rPr>
+          <w:rFonts w:ascii="Times New Roman" w:hAnsi="Times New Roman" w:cs="Times New Roman"/>
+        </w:rPr>
+      </w:pPr>
+    </w:p>
+    <w:p>
+      <w:pPr>
+        <w:jc w:val="center"/>
+        <w:rPr>
+          <w:rFonts w:ascii="Times New Roman" w:hAnsi="Times New Roman" w:cs="Times New Roman"/>
+          <w:b/>
+          <w:bCs/>
+        </w:rPr>
+      </w:pPr>
+      <w:r>
+        <w:rPr>
+          <w:rFonts w:ascii="Times New Roman" w:hAnsi="Times New Roman" w:cs="Times New Roman"/>
+          <w:b/>
+          <w:bCs/>
+        </w:rPr>
+        <w:t>I hereby certify that the information provided above regarding my organization and its services is accurate and up to date. This information is submitted for the purpose of maintaining accurate records within the Government Information Centre.</w:t>
+      </w:r>
+    </w:p>
+    <w:tbl>
+      <w:tblPr>
+        <w:tblStyle w:val="TableGrid"/>
+        <w:tblW w:w="0" w:type="auto"/>
+        <w:tblLook w:val="04A0" w:firstRow="1" w:lastRow="0" w:firstColumn="1" w:lastColumn="0" w:noHBand="0" w:noVBand="1"/>
+      </w:tblPr>
+      <w:tblGrid>
+        <w:gridCol w:w="9010"/>
+      </w:tblGrid>
+      <w:tr>
+        <w:trPr>
+          <w:trHeight w:val="1511"/>
+        </w:trPr>
+        <w:tc>
+          <w:tcPr>
+            <w:tcW w:w="9350" w:type="dxa"/>
+          </w:tcPr>
+          <w:p>
+            <w:pPr>
+              <w:jc w:val="center"/>
+              <w:rPr>
+                <w:rFonts w:ascii="Times New Roman" w:hAnsi="Times New Roman" w:cs="Times New Roman"/>
+                <w:b/>
+                <w:bCs/>
+              </w:rPr>
+            </w:pPr>
+          </w:p>
+        </w:tc>
+      </w:tr>
+      <w:tr>
+        <w:trPr>
+          <w:trHeight w:val="350"/>
+        </w:trPr>
+        <w:tc>
+          <w:tcPr>
+            <w:tcW w:w="9350" w:type="dxa"/>
+          </w:tcPr>
+          <w:p>
+            <w:pPr>
+              <w:jc w:val="center"/>
+              <w:rPr>
+                <w:rFonts w:ascii="Times New Roman" w:hAnsi="Times New Roman" w:cs="Times New Roman"/>
+              </w:rPr>
+            </w:pPr>
+            <w:r>
+              <w:rPr>
+                <w:rFonts w:ascii="Times New Roman" w:hAnsi="Times New Roman" w:cs="Times New Roman"/>
+                <w:b/>
+                <w:bCs/>
+              </w:rPr>
+              <w:t>Signature and official stamp of Head of the Organization</w:t>
+            </w:r>
+          </w:p>
+        </w:tc>
+      </w:tr>
+    </w:tbl>
+    <w:p>
+      <w:pPr>
+        <w:rPr>
+          <w:rFonts w:ascii="Times New Roman" w:hAnsi="Times New Roman" w:cs="Times New Roman"/>
+        </w:rPr>
+      </w:pPr>
+    </w:p>
     <w:sectPr>
-      <w:pgSz w:w="12240" w:h="15840"/>
+      <w:type w:val="continuous"/>
+      <w:pgSz w:w="11900" w:h="16840"/>
       <w:pgMar w:top="1440" w:right="1440" w:bottom="1440" w:left="1440" w:header="720" w:footer="720" w:gutter="0"/>
       <w:cols w:space="720"/>
       <w:docGrid w:linePitch="360"/>
     </w:sectPr>
   </w:body>
 </w:document>
+</file>
+
+<file path=word/endnotes.xml><?xml version="1.0" encoding="utf-8"?>
+<w:endnotes xmlns:wpc="http://schemas.microsoft.com/office/word/2010/wordprocessingCanvas" xmlns:cx="http://schemas.microsoft.com/office/drawing/2014/chartex" xmlns:cx1="http://schemas.microsoft.com/office/drawing/2015/9/8/chartex" xmlns:cx2="http://schemas.microsoft.com/office/drawing/2015/10/21/chartex" xmlns:cx3="http://schemas.microsoft.com/office/drawing/2016/5/9/chartex" xmlns:cx4="http://schemas.microsoft.com/office/drawing/2016/5/10/chartex" xmlns:cx5="http://schemas.microsoft.com/office/drawing/2016/5/11/chartex" xmlns:cx6="http://schemas.microsoft.com/office/drawing/2016/5/12/chartex" xmlns:cx7="http://schemas.microsoft.com/office/drawing/2016/5/13/chartex" xmlns:cx8="http://schemas.microsoft.com/office/drawing/2016/5/14/chartex" xmlns:mc="http://schemas.openxmlformats.org/markup-compatibility/2006" xmlns:aink="http://schemas.microsoft.com/office/drawing/2016/ink" xmlns:am3d="http://schemas.microsoft.com/office/drawing/2017/model3d" xmlns:o="urn:schemas-microsoft-com:office:office" xmlns:oel="http://schemas.microsoft.com/office/2019/extlst" xmlns:r="http://schemas.openxmlformats.org/officeDocument/2006/relationships" xmlns:m="http://schemas.openxmlformats.org/officeDocument/2006/math" xmlns:v="urn:schemas-microsoft-com:vml" xmlns:wp14="http://schemas.microsoft.com/office/word/2010/wordprocessingDrawing" xmlns:wp="http://schemas.openxmlformats.org/drawingml/2006/wordprocessingDrawing" xmlns:w10="urn:schemas-microsoft-com:office:word" xmlns:w="http://schemas.openxmlformats.org/wordprocessingml/2006/main" xmlns:w14="http://schemas.microsoft.com/office/word/2010/wordml" xmlns:w15="http://schemas.microsoft.com/office/word/2012/wordml" xmlns:w16cex="http://schemas.microsoft.com/office/word/2018/wordml/cex" xmlns:w16cid="http://schemas.microsoft.com/office/word/2016/wordml/cid" xmlns:w16="http://schemas.microsoft.com/office/word/2018/wordml" xmlns:w16du="http://schemas.microsoft.com/office/word/2023/wordml/word16du" xmlns:w16sdtdh="http://schemas.microsoft.com/office/word/2020/wordml/sdtdatahash" xmlns:w16sdtfl="http://schemas.microsoft.com/office/word/2024/wordml/sdtformatlock" xmlns:w16se="http://schemas.microsoft.com/office/word/2015/wordml/symex" xmlns:wpg="http://schemas.microsoft.com/office/word/2010/wordprocessingGroup" xmlns:wpi="http://schemas.microsoft.com/office/word/2010/wordprocessingInk" xmlns:wne="http://schemas.microsoft.com/office/word/2006/wordml" xmlns:wps="http://schemas.microsoft.com/office/word/2010/wordprocessingShape" mc:Ignorable="w14 w15 w16se w16cid w16 w16cex w16sdtdh w16sdtfl w16du wp14">
+  <w:endnote w:type="separator" w:id="-1">
+    <w:p>
+      <w:pPr>
+        <w:spacing w:after="0" w:line="240" w:lineRule="auto"/>
+      </w:pPr>
+      <w:r>
+        <w:separator/>
+      </w:r>
+    </w:p>
+  </w:endnote>
+  <w:endnote w:type="continuationSeparator" w:id="0">
+    <w:p>
+      <w:pPr>
+        <w:spacing w:after="0" w:line="240" w:lineRule="auto"/>
+      </w:pPr>
+      <w:r>
+        <w:continuationSeparator/>
+      </w:r>
+    </w:p>
+  </w:endnote>
+</w:endnotes>
+</file>
+
+<file path=word/footer1.xml><?xml version="1.0" encoding="utf-8"?>
+<w:ftr xmlns:wpc="http://schemas.microsoft.com/office/word/2010/wordprocessingCanvas" xmlns:cx="http://schemas.microsoft.com/office/drawing/2014/chartex" xmlns:cx1="http://schemas.microsoft.com/office/drawing/2015/9/8/chartex" xmlns:cx2="http://schemas.microsoft.com/office/drawing/2015/10/21/chartex" xmlns:cx3="http://schemas.microsoft.com/office/drawing/2016/5/9/chartex" xmlns:cx4="http://schemas.microsoft.com/office/drawing/2016/5/10/chartex" xmlns:cx5="http://schemas.microsoft.com/office/drawing/2016/5/11/chartex" xmlns:cx6="http://schemas.microsoft.com/office/drawing/2016/5/12/chartex" xmlns:cx7="http://schemas.microsoft.com/office/drawing/2016/5/13/chartex" xmlns:cx8="http://schemas.microsoft.com/office/drawing/2016/5/14/chartex" xmlns:mc="http://schemas.openxmlformats.org/markup-compatibility/2006" xmlns:aink="http://schemas.microsoft.com/office/drawing/2016/ink" xmlns:am3d="http://schemas.microsoft.com/office/drawing/2017/model3d" xmlns:o="urn:schemas-microsoft-com:office:office" xmlns:oel="http://schemas.microsoft.com/office/2019/extlst" xmlns:r="http://schemas.openxmlformats.org/officeDocument/2006/relationships" xmlns:m="http://schemas.openxmlformats.org/officeDocument/2006/math" xmlns:v="urn:schemas-microsoft-com:vml" xmlns:wp14="http://schemas.microsoft.com/office/word/2010/wordprocessingDrawing" xmlns:wp="http://schemas.openxmlformats.org/drawingml/2006/wordprocessingDrawing" xmlns:w10="urn:schemas-microsoft-com:office:word" xmlns:w="http://schemas.openxmlformats.org/wordprocessingml/2006/main" xmlns:w14="http://schemas.microsoft.com/office/word/2010/wordml" xmlns:w15="http://schemas.microsoft.com/office/word/2012/wordml" xmlns:w16cex="http://schemas.microsoft.com/office/word/2018/wordml/cex" xmlns:w16cid="http://schemas.microsoft.com/office/word/2016/wordml/cid" xmlns:w16="http://schemas.microsoft.com/office/word/2018/wordml" xmlns:w16du="http://schemas.microsoft.com/office/word/2023/wordml/word16du" xmlns:w16sdtdh="http://schemas.microsoft.com/office/word/2020/wordml/sdtdatahash" xmlns:w16sdtfl="http://schemas.microsoft.com/office/word/2024/wordml/sdtformatlock" xmlns:w16se="http://schemas.microsoft.com/office/word/2015/wordml/symex" xmlns:wpg="http://schemas.microsoft.com/office/word/2010/wordprocessingGroup" xmlns:wpi="http://schemas.microsoft.com/office/word/2010/wordprocessingInk" xmlns:wne="http://schemas.microsoft.com/office/word/2006/wordml" xmlns:wps="http://schemas.microsoft.com/office/word/2010/wordprocessingShape" mc:Ignorable="w14 w15 w16se w16cid w16 w16cex w16sdtdh w16sdtfl w16du wp14">
+  <w:p>
+    <w:pPr>
+      <w:pStyle w:val="Footer"/>
+      <w:jc w:val="center"/>
+    </w:pPr>
+    <w:r>
+      <w:rPr>
+        <w:rStyle w:val="Emphasis"/>
+      </w:rPr>
+      <w:t>Please print, sign, scan, and upload this document to the appropriate organization registration section at:</w:t>
+    </w:r>
+  </w:p>
+  <w:p>
+    <w:pPr>
+      <w:pStyle w:val="Footer"/>
+      <w:jc w:val="center"/>
+    </w:pPr>
+    <w:r>
+      <w:t>https://update.gic.gov.lk/</w:t>
+    </w:r>
+  </w:p>
+</w:ftr>
+</file>
+
+<file path=word/footnotes.xml><?xml version="1.0" encoding="utf-8"?>
+<w:footnotes xmlns:wpc="http://schemas.microsoft.com/office/word/2010/wordprocessingCanvas" xmlns:cx="http://schemas.microsoft.com/office/drawing/2014/chartex" xmlns:cx1="http://schemas.microsoft.com/office/drawing/2015/9/8/chartex" xmlns:cx2="http://schemas.microsoft.com/office/drawing/2015/10/21/chartex" xmlns:cx3="http://schemas.microsoft.com/office/drawing/2016/5/9/chartex" xmlns:cx4="http://schemas.microsoft.com/office/drawing/2016/5/10/chartex" xmlns:cx5="http://schemas.microsoft.com/office/drawing/2016/5/11/chartex" xmlns:cx6="http://schemas.microsoft.com/office/drawing/2016/5/12/chartex" xmlns:cx7="http://schemas.microsoft.com/office/drawing/2016/5/13/chartex" xmlns:cx8="http://schemas.microsoft.com/office/drawing/2016/5/14/chartex" xmlns:mc="http://schemas.openxmlformats.org/markup-compatibility/2006" xmlns:aink="http://schemas.microsoft.com/office/drawing/2016/ink" xmlns:am3d="http://schemas.microsoft.com/office/drawing/2017/model3d" xmlns:o="urn:schemas-microsoft-com:office:office" xmlns:oel="http://schemas.microsoft.com/office/2019/extlst" xmlns:r="http://schemas.openxmlformats.org/officeDocument/2006/relationships" xmlns:m="http://schemas.openxmlformats.org/officeDocument/2006/math" xmlns:v="urn:schemas-microsoft-com:vml" xmlns:wp14="http://schemas.microsoft.com/office/word/2010/wordprocessingDrawing" xmlns:wp="http://schemas.openxmlformats.org/drawingml/2006/wordprocessingDrawing" xmlns:w10="urn:schemas-microsoft-com:office:word" xmlns:w="http://schemas.openxmlformats.org/wordprocessingml/2006/main" xmlns:w14="http://schemas.microsoft.com/office/word/2010/wordml" xmlns:w15="http://schemas.microsoft.com/office/word/2012/wordml" xmlns:w16cex="http://schemas.microsoft.com/office/word/2018/wordml/cex" xmlns:w16cid="http://schemas.microsoft.com/office/word/2016/wordml/cid" xmlns:w16="http://schemas.microsoft.com/office/word/2018/wordml" xmlns:w16du="http://schemas.microsoft.com/office/word/2023/wordml/word16du" xmlns:w16sdtdh="http://schemas.microsoft.com/office/word/2020/wordml/sdtdatahash" xmlns:w16sdtfl="http://schemas.microsoft.com/office/word/2024/wordml/sdtformatlock" xmlns:w16se="http://schemas.microsoft.com/office/word/2015/wordml/symex" xmlns:wpg="http://schemas.microsoft.com/office/word/2010/wordprocessingGroup" xmlns:wpi="http://schemas.microsoft.com/office/word/2010/wordprocessingInk" xmlns:wne="http://schemas.microsoft.com/office/word/2006/wordml" xmlns:wps="http://schemas.microsoft.com/office/word/2010/wordprocessingShape" mc:Ignorable="w14 w15 w16se w16cid w16 w16cex w16sdtdh w16sdtfl w16du wp14">
+  <w:footnote w:type="separator" w:id="-1">
+    <w:p>
+      <w:pPr>
+        <w:spacing w:after="0" w:line="240" w:lineRule="auto"/>
+      </w:pPr>
+      <w:r>
+        <w:separator/>
+      </w:r>
+    </w:p>
+  </w:footnote>
+  <w:footnote w:type="continuationSeparator" w:id="0">
+    <w:p>
+      <w:pPr>
+        <w:spacing w:after="0" w:line="240" w:lineRule="auto"/>
+      </w:pPr>
+      <w:r>
+        <w:continuationSeparator/>
+      </w:r>
+    </w:p>
+  </w:footnote>
+</w:footnotes>
 </file>
 
 <file path=word/styles.xml><?xml version="1.0" encoding="utf-8"?>
@@ -1095,6 +1753,103 @@
       <w:spacing w:val="5"/>
     </w:rPr>
   </w:style>
+  <w:style w:type="paragraph" w:styleId="Header">
+    <w:name w:val="header"/>
+    <w:basedOn w:val="Normal"/>
+    <w:link w:val="HeaderChar"/>
+    <w:uiPriority w:val="99"/>
+    <w:unhideWhenUsed/>
+    <w:rsid w:val="00C16A1F"/>
+    <w:pPr>
+      <w:tabs>
+        <w:tab w:val="center" w:pos="4680"/>
+        <w:tab w:val="right" w:pos="9360"/>
+      </w:tabs>
+      <w:spacing w:after="0" w:line="240" w:lineRule="auto"/>
+    </w:pPr>
+  </w:style>
+  <w:style w:type="character" w:customStyle="1" w:styleId="HeaderChar">
+    <w:name w:val="Header Char"/>
+    <w:basedOn w:val="DefaultParagraphFont"/>
+    <w:link w:val="Header"/>
+    <w:uiPriority w:val="99"/>
+    <w:rsid w:val="00C16A1F"/>
+  </w:style>
+  <w:style w:type="paragraph" w:styleId="Footer">
+    <w:name w:val="footer"/>
+    <w:basedOn w:val="Normal"/>
+    <w:link w:val="FooterChar"/>
+    <w:uiPriority w:val="99"/>
+    <w:unhideWhenUsed/>
+    <w:rsid w:val="00C16A1F"/>
+    <w:pPr>
+      <w:tabs>
+        <w:tab w:val="center" w:pos="4680"/>
+        <w:tab w:val="right" w:pos="9360"/>
+      </w:tabs>
+      <w:spacing w:after="0" w:line="240" w:lineRule="auto"/>
+    </w:pPr>
+  </w:style>
+  <w:style w:type="character" w:customStyle="1" w:styleId="FooterChar">
+    <w:name w:val="Footer Char"/>
+    <w:basedOn w:val="DefaultParagraphFont"/>
+    <w:link w:val="Footer"/>
+    <w:uiPriority w:val="99"/>
+    <w:rsid w:val="00C16A1F"/>
+  </w:style>
+  <w:style w:type="character" w:styleId="Hyperlink">
+    <w:name w:val="Hyperlink"/>
+    <w:basedOn w:val="DefaultParagraphFont"/>
+    <w:uiPriority w:val="99"/>
+    <w:unhideWhenUsed/>
+    <w:rsid w:val="00C16A1F"/>
+    <w:rPr>
+      <w:color w:val="467886" w:themeColor="hyperlink"/>
+      <w:u w:val="single"/>
+    </w:rPr>
+  </w:style>
+  <w:style w:type="character" w:styleId="UnresolvedMention">
+    <w:name w:val="Unresolved Mention"/>
+    <w:basedOn w:val="DefaultParagraphFont"/>
+    <w:uiPriority w:val="99"/>
+    <w:semiHidden/>
+    <w:unhideWhenUsed/>
+    <w:rsid w:val="00C16A1F"/>
+    <w:rPr>
+      <w:color w:val="605E5C"/>
+      <w:shd w:val="clear" w:color="auto" w:fill="E1DFDD"/>
+    </w:rPr>
+  </w:style>
+  <w:style w:type="table" w:styleId="TableGrid">
+    <w:name w:val="Table Grid"/>
+    <w:basedOn w:val="TableNormal"/>
+    <w:uiPriority w:val="39"/>
+    <w:rsid w:val="00C16A1F"/>
+    <w:pPr>
+      <w:spacing w:after="0" w:line="240" w:lineRule="auto"/>
+    </w:pPr>
+    <w:tblPr>
+      <w:tblBorders>
+        <w:top w:val="single" w:sz="4" w:space="0" w:color="auto"/>
+        <w:left w:val="single" w:sz="4" w:space="0" w:color="auto"/>
+        <w:bottom w:val="single" w:sz="4" w:space="0" w:color="auto"/>
+        <w:right w:val="single" w:sz="4" w:space="0" w:color="auto"/>
+        <w:insideH w:val="single" w:sz="4" w:space="0" w:color="auto"/>
+        <w:insideV w:val="single" w:sz="4" w:space="0" w:color="auto"/>
+      </w:tblBorders>
+    </w:tblPr>
+  </w:style>
+  <w:style w:type="character" w:styleId="Emphasis">
+    <w:name w:val="Emphasis"/>
+    <w:basedOn w:val="DefaultParagraphFont"/>
+    <w:uiPriority w:val="20"/>
+    <w:qFormat/>
+    <w:rsid w:val="00C16A1F"/>
+    <w:rPr>
+      <w:i/>
+      <w:iCs/>
+    </w:rPr>
+  </w:style>
 </w:styles>
 </file>
 
@@ -1391,4 +2146,16 @@
     </a:ext>
   </a:extLst>
 </a:theme>
+</file>
+
+<file path=customXml/item1.xml><?xml version="1.0" encoding="utf-8"?>
+<b:Sources xmlns:b="http://schemas.openxmlformats.org/officeDocument/2006/bibliography" xmlns="http://schemas.openxmlformats.org/officeDocument/2006/bibliography" SelectedStyle="/APASixthEditionOfficeOnline.xsl" StyleName="APA" Version="6"/>
+</file>
+
+<file path=customXml/itemProps1.xml><?xml version="1.0" encoding="utf-8"?>
+<ds:datastoreItem xmlns:ds="http://schemas.openxmlformats.org/officeDocument/2006/customXml" ds:itemID="{2CD0EB45-D555-8743-A4D1-C8528C2F2E2F}">
+  <ds:schemaRefs>
+    <ds:schemaRef ds:uri="http://schemas.openxmlformats.org/officeDocument/2006/bibliography"/>
+  </ds:schemaRefs>
+</ds:datastoreItem>
 </file>
</xml_diff>